<commit_message>
vault backup: 2025-10-15 20:51:45
</commit_message>
<xml_diff>
--- a/Resumes/SWE/SWEv7.4.docx
+++ b/Resumes/SWE/SWEv7.4.docx
@@ -433,8 +433,8 @@
         <w:tblLook w:val="04A0" w:firstRow="1" w:lastRow="0" w:firstColumn="1" w:lastColumn="0" w:noHBand="0" w:noVBand="1"/>
       </w:tblPr>
       <w:tblGrid>
-        <w:gridCol w:w="1872"/>
-        <w:gridCol w:w="8137"/>
+        <w:gridCol w:w="1800"/>
+        <w:gridCol w:w="8209"/>
       </w:tblGrid>
       <w:tr>
         <w:trPr>
@@ -443,7 +443,7 @@
         <w:tc>
           <w:tcPr>
             <w:cnfStyle w:val="001000000000" w:firstRow="0" w:lastRow="0" w:firstColumn="1" w:lastColumn="0" w:oddVBand="0" w:evenVBand="0" w:oddHBand="0" w:evenHBand="0" w:firstRowFirstColumn="0" w:firstRowLastColumn="0" w:lastRowFirstColumn="0" w:lastRowLastColumn="0"/>
-            <w:tcW w:w="1872" w:type="dxa"/>
+            <w:tcW w:w="1800" w:type="dxa"/>
           </w:tcPr>
           <w:p>
             <w:pPr>
@@ -468,7 +468,7 @@
         </w:tc>
         <w:tc>
           <w:tcPr>
-            <w:tcW w:w="8137" w:type="dxa"/>
+            <w:tcW w:w="8209" w:type="dxa"/>
           </w:tcPr>
           <w:p>
             <w:pPr>
@@ -488,7 +488,7 @@
                 <w:sz w:val="20"/>
                 <w:szCs w:val="20"/>
               </w:rPr>
-              <w:t>Java 8 (</w:t>
+              <w:t>Java</w:t>
             </w:r>
             <w:r>
               <w:rPr>
@@ -498,7 +498,7 @@
                 <w:sz w:val="20"/>
                 <w:szCs w:val="20"/>
               </w:rPr>
-              <w:t xml:space="preserve">Oracle Certified Associate: </w:t>
+              <w:t xml:space="preserve"> SE</w:t>
             </w:r>
             <w:r>
               <w:rPr>
@@ -508,7 +508,19 @@
                 <w:sz w:val="20"/>
                 <w:szCs w:val="20"/>
               </w:rPr>
-              <w:t>304455641OCAJSE8</w:t>
+              <w:t xml:space="preserve"> 8 (</w:t>
+            </w:r>
+            <w:r>
+              <w:rPr>
+                <w:rFonts w:ascii="Times New Roman" w:hAnsi="Times New Roman"/>
+                <w:b w:val="0"/>
+                <w:bCs w:val="0"/>
+                <w:i/>
+                <w:iCs/>
+                <w:sz w:val="20"/>
+                <w:szCs w:val="20"/>
+              </w:rPr>
+              <w:t>Oracle Associate: 304455641OCAJSE8</w:t>
             </w:r>
             <w:r>
               <w:rPr>
@@ -582,7 +594,37 @@
                 <w:sz w:val="20"/>
                 <w:szCs w:val="20"/>
               </w:rPr>
-              <w:t>TS</w:t>
+              <w:t>T</w:t>
+            </w:r>
+            <w:r>
+              <w:rPr>
+                <w:rFonts w:ascii="Times New Roman" w:hAnsi="Times New Roman"/>
+                <w:b w:val="0"/>
+                <w:bCs w:val="0"/>
+                <w:sz w:val="20"/>
+                <w:szCs w:val="20"/>
+              </w:rPr>
+              <w:t>ype</w:t>
+            </w:r>
+            <w:r>
+              <w:rPr>
+                <w:rFonts w:ascii="Times New Roman" w:hAnsi="Times New Roman"/>
+                <w:b w:val="0"/>
+                <w:bCs w:val="0"/>
+                <w:sz w:val="20"/>
+                <w:szCs w:val="20"/>
+              </w:rPr>
+              <w:t>S</w:t>
+            </w:r>
+            <w:r>
+              <w:rPr>
+                <w:rFonts w:ascii="Times New Roman" w:hAnsi="Times New Roman"/>
+                <w:b w:val="0"/>
+                <w:bCs w:val="0"/>
+                <w:sz w:val="20"/>
+                <w:szCs w:val="20"/>
+              </w:rPr>
+              <w:t>cript</w:t>
             </w:r>
             <w:r>
               <w:rPr>
@@ -600,7 +642,17 @@
                 <w:sz w:val="20"/>
                 <w:szCs w:val="20"/>
               </w:rPr>
-              <w:t>CSS</w:t>
+              <w:t>HTML</w:t>
+            </w:r>
+            <w:r>
+              <w:rPr>
+                <w:rFonts w:ascii="Times New Roman" w:hAnsi="Times New Roman"/>
+                <w:b w:val="0"/>
+                <w:bCs w:val="0"/>
+                <w:sz w:val="20"/>
+                <w:szCs w:val="20"/>
+              </w:rPr>
+              <w:t>/CSS</w:t>
             </w:r>
             <w:r>
               <w:rPr>
@@ -618,15 +670,7 @@
                 <w:sz w:val="20"/>
                 <w:szCs w:val="20"/>
               </w:rPr>
-              <w:t xml:space="preserve"> HTML</w:t>
-            </w:r>
-            <w:r>
-              <w:rPr>
-                <w:rFonts w:ascii="Times New Roman" w:hAnsi="Times New Roman"/>
-                <w:sz w:val="20"/>
-                <w:szCs w:val="20"/>
-              </w:rPr>
-              <w:t>,</w:t>
+              <w:t xml:space="preserve"> C</w:t>
             </w:r>
             <w:r>
               <w:rPr>
@@ -636,7 +680,7 @@
                 <w:sz w:val="20"/>
                 <w:szCs w:val="20"/>
               </w:rPr>
-              <w:t xml:space="preserve"> C++</w:t>
+              <w:t>++</w:t>
             </w:r>
           </w:p>
         </w:tc>
@@ -648,7 +692,7 @@
         <w:tc>
           <w:tcPr>
             <w:cnfStyle w:val="001000000000" w:firstRow="0" w:lastRow="0" w:firstColumn="1" w:lastColumn="0" w:oddVBand="0" w:evenVBand="0" w:oddHBand="0" w:evenHBand="0" w:firstRowFirstColumn="0" w:firstRowLastColumn="0" w:lastRowFirstColumn="0" w:lastRowLastColumn="0"/>
-            <w:tcW w:w="1872" w:type="dxa"/>
+            <w:tcW w:w="1800" w:type="dxa"/>
           </w:tcPr>
           <w:p>
             <w:pPr>
@@ -672,7 +716,7 @@
         </w:tc>
         <w:tc>
           <w:tcPr>
-            <w:tcW w:w="8137" w:type="dxa"/>
+            <w:tcW w:w="8209" w:type="dxa"/>
           </w:tcPr>
           <w:p>
             <w:pPr>
@@ -699,7 +743,7 @@
         <w:tc>
           <w:tcPr>
             <w:cnfStyle w:val="001000000000" w:firstRow="0" w:lastRow="0" w:firstColumn="1" w:lastColumn="0" w:oddVBand="0" w:evenVBand="0" w:oddHBand="0" w:evenHBand="0" w:firstRowFirstColumn="0" w:firstRowLastColumn="0" w:lastRowFirstColumn="0" w:lastRowLastColumn="0"/>
-            <w:tcW w:w="1872" w:type="dxa"/>
+            <w:tcW w:w="1800" w:type="dxa"/>
           </w:tcPr>
           <w:p>
             <w:pPr>
@@ -723,7 +767,7 @@
         </w:tc>
         <w:tc>
           <w:tcPr>
-            <w:tcW w:w="8137" w:type="dxa"/>
+            <w:tcW w:w="8209" w:type="dxa"/>
           </w:tcPr>
           <w:p>
             <w:pPr>
@@ -833,7 +877,7 @@
         <w:tc>
           <w:tcPr>
             <w:cnfStyle w:val="001000000000" w:firstRow="0" w:lastRow="0" w:firstColumn="1" w:lastColumn="0" w:oddVBand="0" w:evenVBand="0" w:oddHBand="0" w:evenHBand="0" w:firstRowFirstColumn="0" w:firstRowLastColumn="0" w:lastRowFirstColumn="0" w:lastRowLastColumn="0"/>
-            <w:tcW w:w="1872" w:type="dxa"/>
+            <w:tcW w:w="1800" w:type="dxa"/>
           </w:tcPr>
           <w:p>
             <w:pPr>
@@ -857,7 +901,7 @@
         </w:tc>
         <w:tc>
           <w:tcPr>
-            <w:tcW w:w="8137" w:type="dxa"/>
+            <w:tcW w:w="8209" w:type="dxa"/>
           </w:tcPr>
           <w:p>
             <w:pPr>
@@ -910,7 +954,7 @@
         <w:tc>
           <w:tcPr>
             <w:cnfStyle w:val="001000000000" w:firstRow="0" w:lastRow="0" w:firstColumn="1" w:lastColumn="0" w:oddVBand="0" w:evenVBand="0" w:oddHBand="0" w:evenHBand="0" w:firstRowFirstColumn="0" w:firstRowLastColumn="0" w:lastRowFirstColumn="0" w:lastRowLastColumn="0"/>
-            <w:tcW w:w="1872" w:type="dxa"/>
+            <w:tcW w:w="1800" w:type="dxa"/>
           </w:tcPr>
           <w:p>
             <w:pPr>
@@ -934,7 +978,7 @@
         </w:tc>
         <w:tc>
           <w:tcPr>
-            <w:tcW w:w="8137" w:type="dxa"/>
+            <w:tcW w:w="8209" w:type="dxa"/>
           </w:tcPr>
           <w:p>
             <w:pPr>
@@ -1042,7 +1086,7 @@
         <w:tc>
           <w:tcPr>
             <w:cnfStyle w:val="001000000000" w:firstRow="0" w:lastRow="0" w:firstColumn="1" w:lastColumn="0" w:oddVBand="0" w:evenVBand="0" w:oddHBand="0" w:evenHBand="0" w:firstRowFirstColumn="0" w:firstRowLastColumn="0" w:lastRowFirstColumn="0" w:lastRowLastColumn="0"/>
-            <w:tcW w:w="1872" w:type="dxa"/>
+            <w:tcW w:w="1800" w:type="dxa"/>
           </w:tcPr>
           <w:p>
             <w:pPr>
@@ -1066,7 +1110,7 @@
         </w:tc>
         <w:tc>
           <w:tcPr>
-            <w:tcW w:w="8137" w:type="dxa"/>
+            <w:tcW w:w="8209" w:type="dxa"/>
           </w:tcPr>
           <w:p>
             <w:pPr>
@@ -1225,7 +1269,7 @@
         <w:tc>
           <w:tcPr>
             <w:cnfStyle w:val="001000000000" w:firstRow="0" w:lastRow="0" w:firstColumn="1" w:lastColumn="0" w:oddVBand="0" w:evenVBand="0" w:oddHBand="0" w:evenHBand="0" w:firstRowFirstColumn="0" w:firstRowLastColumn="0" w:lastRowFirstColumn="0" w:lastRowLastColumn="0"/>
-            <w:tcW w:w="1872" w:type="dxa"/>
+            <w:tcW w:w="1800" w:type="dxa"/>
           </w:tcPr>
           <w:p>
             <w:pPr>
@@ -1259,7 +1303,7 @@
         </w:tc>
         <w:tc>
           <w:tcPr>
-            <w:tcW w:w="8137" w:type="dxa"/>
+            <w:tcW w:w="8209" w:type="dxa"/>
           </w:tcPr>
           <w:p>
             <w:pPr>
@@ -2323,7 +2367,7 @@
           <w:sz w:val="20"/>
           <w:szCs w:val="20"/>
         </w:rPr>
-        <w:t xml:space="preserve">Host weekly office hours and recitation sessions on modern development tools such as </w:t>
+        <w:t xml:space="preserve">Host weekly office hours and recitation sessions on development tools such as </w:t>
       </w:r>
       <w:proofErr w:type="spellStart"/>
       <w:r>
@@ -2603,23 +2647,70 @@
           <w:sz w:val="20"/>
           <w:szCs w:val="20"/>
         </w:rPr>
-        <w:t>Design system architecture for WeB0n</w:t>
-      </w:r>
-      <w:r>
-        <w:rPr>
-          <w:rFonts w:ascii="Times New Roman" w:hAnsi="Times New Roman"/>
-          <w:sz w:val="20"/>
-          <w:szCs w:val="20"/>
-        </w:rPr>
-        <w:t>d</w:t>
-      </w:r>
-      <w:r>
-        <w:rPr>
-          <w:rFonts w:ascii="Times New Roman" w:hAnsi="Times New Roman"/>
-          <w:sz w:val="20"/>
-          <w:szCs w:val="20"/>
-        </w:rPr>
-        <w:t>, integrating a React Native mobile app, Java backend, and Next.js web platform</w:t>
+        <w:t xml:space="preserve">Engineered </w:t>
+      </w:r>
+      <w:r>
+        <w:rPr>
+          <w:rFonts w:ascii="Times New Roman" w:hAnsi="Times New Roman"/>
+          <w:sz w:val="20"/>
+          <w:szCs w:val="20"/>
+        </w:rPr>
+        <w:t>a</w:t>
+      </w:r>
+      <w:r>
+        <w:rPr>
+          <w:rFonts w:ascii="Times New Roman" w:hAnsi="Times New Roman"/>
+          <w:sz w:val="20"/>
+          <w:szCs w:val="20"/>
+        </w:rPr>
+        <w:t xml:space="preserve"> Java backend using Spring Boot, utilizing Spring Data JPA for PostgreSQL persistence, Spring Security for JWT-based authentication, and JUnit &amp; Mockito for comprehensive unit and integration testing</w:t>
+      </w:r>
+    </w:p>
+    <w:p>
+      <w:pPr>
+        <w:numPr>
+          <w:ilvl w:val="0"/>
+          <w:numId w:val="4"/>
+        </w:numPr>
+        <w:spacing w:after="0" w:line="240" w:lineRule="auto"/>
+        <w:ind w:left="180" w:hanging="180"/>
+        <w:rPr>
+          <w:rFonts w:ascii="Times New Roman" w:hAnsi="Times New Roman"/>
+          <w:sz w:val="20"/>
+          <w:szCs w:val="20"/>
+        </w:rPr>
+      </w:pPr>
+      <w:r>
+        <w:rPr>
+          <w:rFonts w:ascii="Times New Roman" w:hAnsi="Times New Roman"/>
+          <w:sz w:val="20"/>
+          <w:szCs w:val="20"/>
+        </w:rPr>
+        <w:t xml:space="preserve">Developed </w:t>
+      </w:r>
+      <w:r>
+        <w:rPr>
+          <w:rFonts w:ascii="Times New Roman" w:hAnsi="Times New Roman"/>
+          <w:sz w:val="20"/>
+          <w:szCs w:val="20"/>
+        </w:rPr>
+        <w:t>a</w:t>
+      </w:r>
+      <w:r>
+        <w:rPr>
+          <w:rFonts w:ascii="Times New Roman" w:hAnsi="Times New Roman"/>
+          <w:sz w:val="20"/>
+          <w:szCs w:val="20"/>
+        </w:rPr>
+        <w:t xml:space="preserve"> cross-platform mobile application using React Native, managing application state with Redux Toolkit and building a responsive, modern UI with </w:t>
+      </w:r>
+      <w:r>
+        <w:rPr>
+          <w:rFonts w:ascii="Times New Roman" w:hAnsi="Times New Roman"/>
+          <w:sz w:val="20"/>
+          <w:szCs w:val="20"/>
+        </w:rPr>
+        <w:t>a comprehensive design system.</w:t>
       </w:r>
     </w:p>
     <w:p>
@@ -3762,38 +3853,49 @@
           <w:sz w:val="20"/>
           <w:szCs w:val="20"/>
         </w:rPr>
-        <w:t>(VS Code extension, TypeScript)</w:t>
-      </w:r>
-      <w:r>
-        <w:rPr>
-          <w:sz w:val="20"/>
-          <w:szCs w:val="20"/>
-        </w:rPr>
-        <w:t xml:space="preserve"> — Exports selected workspace/files into a single text bundle for LLM workflows; respects</w:t>
-      </w:r>
-      <w:r>
-        <w:rPr>
-          <w:sz w:val="20"/>
-          <w:szCs w:val="20"/>
-        </w:rPr>
-        <w:t xml:space="preserve"> </w:t>
-      </w:r>
-      <w:r>
-        <w:rPr>
-          <w:rStyle w:val="HTMLCode"/>
-        </w:rPr>
-        <w:t>.</w:t>
-      </w:r>
-      <w:proofErr w:type="spellStart"/>
-      <w:r>
-        <w:rPr>
-          <w:rStyle w:val="HTMLCode"/>
-          <w:sz w:val="16"/>
-          <w:szCs w:val="16"/>
-        </w:rPr>
-        <w:t>gitignore</w:t>
-      </w:r>
-      <w:proofErr w:type="spellEnd"/>
+        <w:t>(VS</w:t>
+      </w:r>
+      <w:r>
+        <w:rPr>
+          <w:rStyle w:val="Strong"/>
+          <w:b w:val="0"/>
+          <w:bCs w:val="0"/>
+          <w:sz w:val="20"/>
+          <w:szCs w:val="20"/>
+        </w:rPr>
+        <w:t xml:space="preserve">C </w:t>
+      </w:r>
+      <w:r>
+        <w:rPr>
+          <w:rStyle w:val="Strong"/>
+          <w:b w:val="0"/>
+          <w:bCs w:val="0"/>
+          <w:sz w:val="20"/>
+          <w:szCs w:val="20"/>
+        </w:rPr>
+        <w:t>extension, TypeScript)</w:t>
+      </w:r>
+      <w:r>
+        <w:rPr>
+          <w:sz w:val="20"/>
+          <w:szCs w:val="20"/>
+        </w:rPr>
+        <w:t xml:space="preserve"> — Exports selected workspace/files into text bundle</w:t>
+      </w:r>
+      <w:r>
+        <w:rPr>
+          <w:sz w:val="20"/>
+          <w:szCs w:val="20"/>
+        </w:rPr>
+        <w:t>s</w:t>
+      </w:r>
+      <w:r>
+        <w:rPr>
+          <w:sz w:val="20"/>
+          <w:szCs w:val="20"/>
+        </w:rPr>
+        <w:t xml:space="preserve"> for LLM workflows</w:t>
+      </w:r>
     </w:p>
     <w:p>
       <w:pPr>
@@ -4086,6 +4188,155 @@
     </w:lvl>
   </w:abstractNum>
   <w:abstractNum w:abstractNumId="1" w15:restartNumberingAfterBreak="0">
+    <w:nsid w:val="05732B48"/>
+    <w:multiLevelType w:val="multilevel"/>
+    <w:tmpl w:val="4CACFC1C"/>
+    <w:lvl w:ilvl="0">
+      <w:start w:val="1"/>
+      <w:numFmt w:val="bullet"/>
+      <w:lvlText w:val=""/>
+      <w:lvlJc w:val="left"/>
+      <w:pPr>
+        <w:tabs>
+          <w:tab w:val="num" w:pos="720"/>
+        </w:tabs>
+        <w:ind w:left="720" w:hanging="360"/>
+      </w:pPr>
+      <w:rPr>
+        <w:rFonts w:ascii="Symbol" w:hAnsi="Symbol" w:hint="default"/>
+        <w:sz w:val="20"/>
+      </w:rPr>
+    </w:lvl>
+    <w:lvl w:ilvl="1" w:tentative="1">
+      <w:start w:val="1"/>
+      <w:numFmt w:val="bullet"/>
+      <w:lvlText w:val="o"/>
+      <w:lvlJc w:val="left"/>
+      <w:pPr>
+        <w:tabs>
+          <w:tab w:val="num" w:pos="1440"/>
+        </w:tabs>
+        <w:ind w:left="1440" w:hanging="360"/>
+      </w:pPr>
+      <w:rPr>
+        <w:rFonts w:ascii="Courier New" w:hAnsi="Courier New" w:hint="default"/>
+        <w:sz w:val="20"/>
+      </w:rPr>
+    </w:lvl>
+    <w:lvl w:ilvl="2" w:tentative="1">
+      <w:start w:val="1"/>
+      <w:numFmt w:val="bullet"/>
+      <w:lvlText w:val=""/>
+      <w:lvlJc w:val="left"/>
+      <w:pPr>
+        <w:tabs>
+          <w:tab w:val="num" w:pos="2160"/>
+        </w:tabs>
+        <w:ind w:left="2160" w:hanging="360"/>
+      </w:pPr>
+      <w:rPr>
+        <w:rFonts w:ascii="Wingdings" w:hAnsi="Wingdings" w:hint="default"/>
+        <w:sz w:val="20"/>
+      </w:rPr>
+    </w:lvl>
+    <w:lvl w:ilvl="3" w:tentative="1">
+      <w:start w:val="1"/>
+      <w:numFmt w:val="bullet"/>
+      <w:lvlText w:val=""/>
+      <w:lvlJc w:val="left"/>
+      <w:pPr>
+        <w:tabs>
+          <w:tab w:val="num" w:pos="2880"/>
+        </w:tabs>
+        <w:ind w:left="2880" w:hanging="360"/>
+      </w:pPr>
+      <w:rPr>
+        <w:rFonts w:ascii="Wingdings" w:hAnsi="Wingdings" w:hint="default"/>
+        <w:sz w:val="20"/>
+      </w:rPr>
+    </w:lvl>
+    <w:lvl w:ilvl="4" w:tentative="1">
+      <w:start w:val="1"/>
+      <w:numFmt w:val="bullet"/>
+      <w:lvlText w:val=""/>
+      <w:lvlJc w:val="left"/>
+      <w:pPr>
+        <w:tabs>
+          <w:tab w:val="num" w:pos="3600"/>
+        </w:tabs>
+        <w:ind w:left="3600" w:hanging="360"/>
+      </w:pPr>
+      <w:rPr>
+        <w:rFonts w:ascii="Wingdings" w:hAnsi="Wingdings" w:hint="default"/>
+        <w:sz w:val="20"/>
+      </w:rPr>
+    </w:lvl>
+    <w:lvl w:ilvl="5" w:tentative="1">
+      <w:start w:val="1"/>
+      <w:numFmt w:val="bullet"/>
+      <w:lvlText w:val=""/>
+      <w:lvlJc w:val="left"/>
+      <w:pPr>
+        <w:tabs>
+          <w:tab w:val="num" w:pos="4320"/>
+        </w:tabs>
+        <w:ind w:left="4320" w:hanging="360"/>
+      </w:pPr>
+      <w:rPr>
+        <w:rFonts w:ascii="Wingdings" w:hAnsi="Wingdings" w:hint="default"/>
+        <w:sz w:val="20"/>
+      </w:rPr>
+    </w:lvl>
+    <w:lvl w:ilvl="6" w:tentative="1">
+      <w:start w:val="1"/>
+      <w:numFmt w:val="bullet"/>
+      <w:lvlText w:val=""/>
+      <w:lvlJc w:val="left"/>
+      <w:pPr>
+        <w:tabs>
+          <w:tab w:val="num" w:pos="5040"/>
+        </w:tabs>
+        <w:ind w:left="5040" w:hanging="360"/>
+      </w:pPr>
+      <w:rPr>
+        <w:rFonts w:ascii="Wingdings" w:hAnsi="Wingdings" w:hint="default"/>
+        <w:sz w:val="20"/>
+      </w:rPr>
+    </w:lvl>
+    <w:lvl w:ilvl="7" w:tentative="1">
+      <w:start w:val="1"/>
+      <w:numFmt w:val="bullet"/>
+      <w:lvlText w:val=""/>
+      <w:lvlJc w:val="left"/>
+      <w:pPr>
+        <w:tabs>
+          <w:tab w:val="num" w:pos="5760"/>
+        </w:tabs>
+        <w:ind w:left="5760" w:hanging="360"/>
+      </w:pPr>
+      <w:rPr>
+        <w:rFonts w:ascii="Wingdings" w:hAnsi="Wingdings" w:hint="default"/>
+        <w:sz w:val="20"/>
+      </w:rPr>
+    </w:lvl>
+    <w:lvl w:ilvl="8" w:tentative="1">
+      <w:start w:val="1"/>
+      <w:numFmt w:val="bullet"/>
+      <w:lvlText w:val=""/>
+      <w:lvlJc w:val="left"/>
+      <w:pPr>
+        <w:tabs>
+          <w:tab w:val="num" w:pos="6480"/>
+        </w:tabs>
+        <w:ind w:left="6480" w:hanging="360"/>
+      </w:pPr>
+      <w:rPr>
+        <w:rFonts w:ascii="Wingdings" w:hAnsi="Wingdings" w:hint="default"/>
+        <w:sz w:val="20"/>
+      </w:rPr>
+    </w:lvl>
+  </w:abstractNum>
+  <w:abstractNum w:abstractNumId="2" w15:restartNumberingAfterBreak="0">
     <w:nsid w:val="070D1BA2"/>
     <w:multiLevelType w:val="hybridMultilevel"/>
     <w:tmpl w:val="95403D22"/>
@@ -4198,7 +4449,7 @@
       </w:rPr>
     </w:lvl>
   </w:abstractNum>
-  <w:abstractNum w:abstractNumId="2" w15:restartNumberingAfterBreak="0">
+  <w:abstractNum w:abstractNumId="3" w15:restartNumberingAfterBreak="0">
     <w:nsid w:val="0B23672E"/>
     <w:multiLevelType w:val="hybridMultilevel"/>
     <w:tmpl w:val="448880AA"/>
@@ -4311,7 +4562,7 @@
       </w:rPr>
     </w:lvl>
   </w:abstractNum>
-  <w:abstractNum w:abstractNumId="3" w15:restartNumberingAfterBreak="0">
+  <w:abstractNum w:abstractNumId="4" w15:restartNumberingAfterBreak="0">
     <w:nsid w:val="1E612643"/>
     <w:multiLevelType w:val="hybridMultilevel"/>
     <w:tmpl w:val="34BC93A0"/>
@@ -4424,7 +4675,7 @@
       </w:rPr>
     </w:lvl>
   </w:abstractNum>
-  <w:abstractNum w:abstractNumId="4" w15:restartNumberingAfterBreak="0">
+  <w:abstractNum w:abstractNumId="5" w15:restartNumberingAfterBreak="0">
     <w:nsid w:val="24A16512"/>
     <w:multiLevelType w:val="hybridMultilevel"/>
     <w:tmpl w:val="5C106B0A"/>
@@ -4537,7 +4788,7 @@
       </w:rPr>
     </w:lvl>
   </w:abstractNum>
-  <w:abstractNum w:abstractNumId="5" w15:restartNumberingAfterBreak="0">
+  <w:abstractNum w:abstractNumId="6" w15:restartNumberingAfterBreak="0">
     <w:nsid w:val="34BC46FF"/>
     <w:multiLevelType w:val="hybridMultilevel"/>
     <w:tmpl w:val="B3B46D68"/>
@@ -4650,7 +4901,7 @@
       </w:rPr>
     </w:lvl>
   </w:abstractNum>
-  <w:abstractNum w:abstractNumId="6" w15:restartNumberingAfterBreak="0">
+  <w:abstractNum w:abstractNumId="7" w15:restartNumberingAfterBreak="0">
     <w:nsid w:val="379C0BAD"/>
     <w:multiLevelType w:val="hybridMultilevel"/>
     <w:tmpl w:val="230CD7D4"/>
@@ -4763,7 +5014,7 @@
       </w:rPr>
     </w:lvl>
   </w:abstractNum>
-  <w:abstractNum w:abstractNumId="7" w15:restartNumberingAfterBreak="0">
+  <w:abstractNum w:abstractNumId="8" w15:restartNumberingAfterBreak="0">
     <w:nsid w:val="3A2A0C6E"/>
     <w:multiLevelType w:val="hybridMultilevel"/>
     <w:tmpl w:val="AB0C5992"/>
@@ -4876,7 +5127,7 @@
       </w:rPr>
     </w:lvl>
   </w:abstractNum>
-  <w:abstractNum w:abstractNumId="8" w15:restartNumberingAfterBreak="0">
+  <w:abstractNum w:abstractNumId="9" w15:restartNumberingAfterBreak="0">
     <w:nsid w:val="3B2B2E93"/>
     <w:multiLevelType w:val="hybridMultilevel"/>
     <w:tmpl w:val="F94EEE48"/>
@@ -4989,7 +5240,7 @@
       </w:rPr>
     </w:lvl>
   </w:abstractNum>
-  <w:abstractNum w:abstractNumId="9" w15:restartNumberingAfterBreak="0">
+  <w:abstractNum w:abstractNumId="10" w15:restartNumberingAfterBreak="0">
     <w:nsid w:val="3ED405EB"/>
     <w:multiLevelType w:val="hybridMultilevel"/>
     <w:tmpl w:val="91725BC4"/>
@@ -5102,7 +5353,7 @@
       </w:rPr>
     </w:lvl>
   </w:abstractNum>
-  <w:abstractNum w:abstractNumId="10" w15:restartNumberingAfterBreak="0">
+  <w:abstractNum w:abstractNumId="11" w15:restartNumberingAfterBreak="0">
     <w:nsid w:val="43AB36A8"/>
     <w:multiLevelType w:val="hybridMultilevel"/>
     <w:tmpl w:val="F328DD66"/>
@@ -5191,7 +5442,7 @@
       </w:pPr>
     </w:lvl>
   </w:abstractNum>
-  <w:abstractNum w:abstractNumId="11" w15:restartNumberingAfterBreak="0">
+  <w:abstractNum w:abstractNumId="12" w15:restartNumberingAfterBreak="0">
     <w:nsid w:val="53C574D0"/>
     <w:multiLevelType w:val="hybridMultilevel"/>
     <w:tmpl w:val="EB606FF8"/>
@@ -5331,7 +5582,7 @@
       </w:rPr>
     </w:lvl>
   </w:abstractNum>
-  <w:abstractNum w:abstractNumId="12" w15:restartNumberingAfterBreak="0">
+  <w:abstractNum w:abstractNumId="13" w15:restartNumberingAfterBreak="0">
     <w:nsid w:val="558060C0"/>
     <w:multiLevelType w:val="hybridMultilevel"/>
     <w:tmpl w:val="632AD6EA"/>
@@ -5444,7 +5695,7 @@
       </w:rPr>
     </w:lvl>
   </w:abstractNum>
-  <w:abstractNum w:abstractNumId="13" w15:restartNumberingAfterBreak="0">
+  <w:abstractNum w:abstractNumId="14" w15:restartNumberingAfterBreak="0">
     <w:nsid w:val="562876DD"/>
     <w:multiLevelType w:val="hybridMultilevel"/>
     <w:tmpl w:val="68865794"/>
@@ -5533,7 +5784,7 @@
       </w:pPr>
     </w:lvl>
   </w:abstractNum>
-  <w:abstractNum w:abstractNumId="14" w15:restartNumberingAfterBreak="0">
+  <w:abstractNum w:abstractNumId="15" w15:restartNumberingAfterBreak="0">
     <w:nsid w:val="5A4428CB"/>
     <w:multiLevelType w:val="multilevel"/>
     <w:tmpl w:val="7CEAB8EA"/>
@@ -5682,7 +5933,7 @@
       </w:rPr>
     </w:lvl>
   </w:abstractNum>
-  <w:abstractNum w:abstractNumId="15" w15:restartNumberingAfterBreak="0">
+  <w:abstractNum w:abstractNumId="16" w15:restartNumberingAfterBreak="0">
     <w:nsid w:val="5AAD74A6"/>
     <w:multiLevelType w:val="hybridMultilevel"/>
     <w:tmpl w:val="DFA438C2"/>
@@ -5795,7 +6046,7 @@
       </w:rPr>
     </w:lvl>
   </w:abstractNum>
-  <w:abstractNum w:abstractNumId="16" w15:restartNumberingAfterBreak="0">
+  <w:abstractNum w:abstractNumId="17" w15:restartNumberingAfterBreak="0">
     <w:nsid w:val="5B6A46CD"/>
     <w:multiLevelType w:val="hybridMultilevel"/>
     <w:tmpl w:val="F954AA16"/>
@@ -5908,7 +6159,7 @@
       </w:rPr>
     </w:lvl>
   </w:abstractNum>
-  <w:abstractNum w:abstractNumId="17" w15:restartNumberingAfterBreak="0">
+  <w:abstractNum w:abstractNumId="18" w15:restartNumberingAfterBreak="0">
     <w:nsid w:val="5BFC0ECC"/>
     <w:multiLevelType w:val="hybridMultilevel"/>
     <w:tmpl w:val="AEEAF84E"/>
@@ -6021,7 +6272,7 @@
       </w:rPr>
     </w:lvl>
   </w:abstractNum>
-  <w:abstractNum w:abstractNumId="18" w15:restartNumberingAfterBreak="0">
+  <w:abstractNum w:abstractNumId="19" w15:restartNumberingAfterBreak="0">
     <w:nsid w:val="5D6664B2"/>
     <w:multiLevelType w:val="hybridMultilevel"/>
     <w:tmpl w:val="9CD66C14"/>
@@ -6134,7 +6385,7 @@
       </w:rPr>
     </w:lvl>
   </w:abstractNum>
-  <w:abstractNum w:abstractNumId="19" w15:restartNumberingAfterBreak="0">
+  <w:abstractNum w:abstractNumId="20" w15:restartNumberingAfterBreak="0">
     <w:nsid w:val="5DFB2D3B"/>
     <w:multiLevelType w:val="hybridMultilevel"/>
     <w:tmpl w:val="E048B2FA"/>
@@ -6247,7 +6498,7 @@
       </w:rPr>
     </w:lvl>
   </w:abstractNum>
-  <w:abstractNum w:abstractNumId="20" w15:restartNumberingAfterBreak="0">
+  <w:abstractNum w:abstractNumId="21" w15:restartNumberingAfterBreak="0">
     <w:nsid w:val="5EA05E4E"/>
     <w:multiLevelType w:val="hybridMultilevel"/>
     <w:tmpl w:val="658C4550"/>
@@ -6387,7 +6638,7 @@
       </w:rPr>
     </w:lvl>
   </w:abstractNum>
-  <w:abstractNum w:abstractNumId="21" w15:restartNumberingAfterBreak="0">
+  <w:abstractNum w:abstractNumId="22" w15:restartNumberingAfterBreak="0">
     <w:nsid w:val="5F806EE7"/>
     <w:multiLevelType w:val="hybridMultilevel"/>
     <w:tmpl w:val="D23CFF0E"/>
@@ -6500,7 +6751,7 @@
       </w:rPr>
     </w:lvl>
   </w:abstractNum>
-  <w:abstractNum w:abstractNumId="22" w15:restartNumberingAfterBreak="0">
+  <w:abstractNum w:abstractNumId="23" w15:restartNumberingAfterBreak="0">
     <w:nsid w:val="64D33D37"/>
     <w:multiLevelType w:val="hybridMultilevel"/>
     <w:tmpl w:val="3552EED0"/>
@@ -6640,7 +6891,7 @@
       </w:rPr>
     </w:lvl>
   </w:abstractNum>
-  <w:abstractNum w:abstractNumId="23" w15:restartNumberingAfterBreak="0">
+  <w:abstractNum w:abstractNumId="24" w15:restartNumberingAfterBreak="0">
     <w:nsid w:val="67016051"/>
     <w:multiLevelType w:val="hybridMultilevel"/>
     <w:tmpl w:val="84BCC302"/>
@@ -6753,7 +7004,7 @@
       </w:rPr>
     </w:lvl>
   </w:abstractNum>
-  <w:abstractNum w:abstractNumId="24" w15:restartNumberingAfterBreak="0">
+  <w:abstractNum w:abstractNumId="25" w15:restartNumberingAfterBreak="0">
     <w:nsid w:val="6A231FC3"/>
     <w:multiLevelType w:val="hybridMultilevel"/>
     <w:tmpl w:val="9B187206"/>
@@ -6866,7 +7117,7 @@
       </w:rPr>
     </w:lvl>
   </w:abstractNum>
-  <w:abstractNum w:abstractNumId="25" w15:restartNumberingAfterBreak="0">
+  <w:abstractNum w:abstractNumId="26" w15:restartNumberingAfterBreak="0">
     <w:nsid w:val="755059BB"/>
     <w:multiLevelType w:val="hybridMultilevel"/>
     <w:tmpl w:val="66E27D00"/>
@@ -6979,7 +7230,7 @@
       </w:rPr>
     </w:lvl>
   </w:abstractNum>
-  <w:abstractNum w:abstractNumId="26" w15:restartNumberingAfterBreak="0">
+  <w:abstractNum w:abstractNumId="27" w15:restartNumberingAfterBreak="0">
     <w:nsid w:val="78E81D9B"/>
     <w:multiLevelType w:val="multilevel"/>
     <w:tmpl w:val="DEB2F5CC"/>
@@ -7128,7 +7379,7 @@
       </w:rPr>
     </w:lvl>
   </w:abstractNum>
-  <w:abstractNum w:abstractNumId="27" w15:restartNumberingAfterBreak="0">
+  <w:abstractNum w:abstractNumId="28" w15:restartNumberingAfterBreak="0">
     <w:nsid w:val="7C550E77"/>
     <w:multiLevelType w:val="hybridMultilevel"/>
     <w:tmpl w:val="5554E644"/>
@@ -7241,7 +7492,7 @@
       </w:rPr>
     </w:lvl>
   </w:abstractNum>
-  <w:abstractNum w:abstractNumId="28" w15:restartNumberingAfterBreak="0">
+  <w:abstractNum w:abstractNumId="29" w15:restartNumberingAfterBreak="0">
     <w:nsid w:val="7E694E7D"/>
     <w:multiLevelType w:val="hybridMultilevel"/>
     <w:tmpl w:val="A2FAC356"/>
@@ -7355,91 +7606,94 @@
     </w:lvl>
   </w:abstractNum>
   <w:num w:numId="1" w16cid:durableId="982466264">
-    <w:abstractNumId w:val="23"/>
+    <w:abstractNumId w:val="24"/>
   </w:num>
   <w:num w:numId="2" w16cid:durableId="1482498160">
-    <w:abstractNumId w:val="15"/>
+    <w:abstractNumId w:val="16"/>
   </w:num>
   <w:num w:numId="3" w16cid:durableId="276985208">
-    <w:abstractNumId w:val="2"/>
+    <w:abstractNumId w:val="3"/>
   </w:num>
   <w:num w:numId="4" w16cid:durableId="1431126901">
-    <w:abstractNumId w:val="24"/>
+    <w:abstractNumId w:val="25"/>
   </w:num>
   <w:num w:numId="5" w16cid:durableId="413629408">
-    <w:abstractNumId w:val="11"/>
+    <w:abstractNumId w:val="12"/>
   </w:num>
   <w:num w:numId="6" w16cid:durableId="159784316">
-    <w:abstractNumId w:val="8"/>
+    <w:abstractNumId w:val="9"/>
   </w:num>
   <w:num w:numId="7" w16cid:durableId="928276152">
+    <w:abstractNumId w:val="29"/>
+  </w:num>
+  <w:num w:numId="8" w16cid:durableId="400517705">
     <w:abstractNumId w:val="28"/>
   </w:num>
-  <w:num w:numId="8" w16cid:durableId="400517705">
-    <w:abstractNumId w:val="27"/>
-  </w:num>
   <w:num w:numId="9" w16cid:durableId="2103797884">
-    <w:abstractNumId w:val="3"/>
+    <w:abstractNumId w:val="4"/>
   </w:num>
   <w:num w:numId="10" w16cid:durableId="143741475">
+    <w:abstractNumId w:val="14"/>
+  </w:num>
+  <w:num w:numId="11" w16cid:durableId="725565438">
     <w:abstractNumId w:val="13"/>
   </w:num>
-  <w:num w:numId="11" w16cid:durableId="725565438">
-    <w:abstractNumId w:val="12"/>
-  </w:num>
   <w:num w:numId="12" w16cid:durableId="989748855">
-    <w:abstractNumId w:val="22"/>
+    <w:abstractNumId w:val="23"/>
   </w:num>
   <w:num w:numId="13" w16cid:durableId="2071272295">
     <w:abstractNumId w:val="0"/>
   </w:num>
   <w:num w:numId="14" w16cid:durableId="427432695">
+    <w:abstractNumId w:val="6"/>
+  </w:num>
+  <w:num w:numId="15" w16cid:durableId="1390150706">
+    <w:abstractNumId w:val="26"/>
+  </w:num>
+  <w:num w:numId="16" w16cid:durableId="773982986">
+    <w:abstractNumId w:val="21"/>
+  </w:num>
+  <w:num w:numId="17" w16cid:durableId="1942448468">
+    <w:abstractNumId w:val="22"/>
+  </w:num>
+  <w:num w:numId="18" w16cid:durableId="1877236099">
+    <w:abstractNumId w:val="17"/>
+  </w:num>
+  <w:num w:numId="19" w16cid:durableId="411582196">
+    <w:abstractNumId w:val="8"/>
+  </w:num>
+  <w:num w:numId="20" w16cid:durableId="117844716">
+    <w:abstractNumId w:val="19"/>
+  </w:num>
+  <w:num w:numId="21" w16cid:durableId="802580773">
+    <w:abstractNumId w:val="18"/>
+  </w:num>
+  <w:num w:numId="22" w16cid:durableId="1141733764">
     <w:abstractNumId w:val="5"/>
   </w:num>
-  <w:num w:numId="15" w16cid:durableId="1390150706">
-    <w:abstractNumId w:val="25"/>
+  <w:num w:numId="23" w16cid:durableId="1620186774">
+    <w:abstractNumId w:val="27"/>
   </w:num>
-  <w:num w:numId="16" w16cid:durableId="773982986">
+  <w:num w:numId="24" w16cid:durableId="523522304">
     <w:abstractNumId w:val="20"/>
   </w:num>
-  <w:num w:numId="17" w16cid:durableId="1942448468">
-    <w:abstractNumId w:val="21"/>
+  <w:num w:numId="25" w16cid:durableId="853224417">
+    <w:abstractNumId w:val="2"/>
   </w:num>
-  <w:num w:numId="18" w16cid:durableId="1877236099">
-    <w:abstractNumId w:val="16"/>
-  </w:num>
-  <w:num w:numId="19" w16cid:durableId="411582196">
+  <w:num w:numId="26" w16cid:durableId="1619797375">
     <w:abstractNumId w:val="7"/>
   </w:num>
-  <w:num w:numId="20" w16cid:durableId="117844716">
-    <w:abstractNumId w:val="18"/>
-  </w:num>
-  <w:num w:numId="21" w16cid:durableId="802580773">
-    <w:abstractNumId w:val="17"/>
-  </w:num>
-  <w:num w:numId="22" w16cid:durableId="1141733764">
-    <w:abstractNumId w:val="4"/>
-  </w:num>
-  <w:num w:numId="23" w16cid:durableId="1620186774">
-    <w:abstractNumId w:val="26"/>
-  </w:num>
-  <w:num w:numId="24" w16cid:durableId="523522304">
-    <w:abstractNumId w:val="19"/>
-  </w:num>
-  <w:num w:numId="25" w16cid:durableId="853224417">
-    <w:abstractNumId w:val="1"/>
-  </w:num>
-  <w:num w:numId="26" w16cid:durableId="1619797375">
-    <w:abstractNumId w:val="6"/>
-  </w:num>
   <w:num w:numId="27" w16cid:durableId="541985472">
-    <w:abstractNumId w:val="9"/>
+    <w:abstractNumId w:val="10"/>
   </w:num>
   <w:num w:numId="28" w16cid:durableId="1196505787">
-    <w:abstractNumId w:val="14"/>
+    <w:abstractNumId w:val="15"/>
   </w:num>
   <w:num w:numId="29" w16cid:durableId="1965572816">
-    <w:abstractNumId w:val="10"/>
+    <w:abstractNumId w:val="11"/>
+  </w:num>
+  <w:num w:numId="30" w16cid:durableId="1174422120">
+    <w:abstractNumId w:val="1"/>
   </w:num>
 </w:numbering>
 </file>

</xml_diff>